<commit_message>
Done. Added all remaining Problems
</commit_message>
<xml_diff>
--- a/Conjunto de Problemas 1/Problema 1.docx
+++ b/Conjunto de Problemas 1/Problema 1.docx
@@ -51,13 +51,8 @@
       </w:r>
       <w:bookmarkStart w:id="0" w:name="_GoBack"/>
       <w:bookmarkEnd w:id="0"/>
-    </w:p>
-    <w:p>
-      <w:pPr>
-        <w:jc w:val="both"/>
-      </w:pPr>
-      <w:r>
-        <w:t xml:space="preserve">Cuando la cantidad de colores se vuelve mayor a 2, </w:t>
+      <w:r>
+        <w:t xml:space="preserve"> </w:t>
       </w:r>
     </w:p>
     <w:p>

</xml_diff>